<commit_message>
Update Template and Doc
</commit_message>
<xml_diff>
--- a/Configure and Deploy Solution.docx
+++ b/Configure and Deploy Solution.docx
@@ -31,8 +31,6 @@
     <w:p/>
     <w:p/>
     <w:p/>
-    <w:p/>
-    <w:p/>
     <w:p>
       <w:pPr>
         <w:pStyle w:val="NoSpacing"/>
@@ -40,6 +38,8 @@
           <w:b/>
         </w:rPr>
       </w:pPr>
+      <w:bookmarkStart w:id="0" w:name="_GoBack"/>
+      <w:bookmarkEnd w:id="0"/>
       <w:r>
         <w:rPr>
           <w:b/>
@@ -52,6 +52,46 @@
         <w:pStyle w:val="NoSpacing"/>
       </w:pPr>
       <w:r>
+        <w:t>Brian Blanc</w:t>
+      </w:r>
+      <w:r>
+        <w:t xml:space="preserve"> </w:t>
+      </w:r>
+    </w:p>
+    <w:p>
+      <w:pPr>
+        <w:pStyle w:val="NoSpacing"/>
+      </w:pPr>
+      <w:r>
+        <w:t xml:space="preserve">Gregory </w:t>
+      </w:r>
+      <w:proofErr w:type="spellStart"/>
+      <w:r>
+        <w:t>Ecks</w:t>
+      </w:r>
+      <w:proofErr w:type="spellEnd"/>
+      <w:r>
+        <w:t>, PhD</w:t>
+      </w:r>
+    </w:p>
+    <w:p>
+      <w:pPr>
+        <w:pStyle w:val="NoSpacing"/>
+      </w:pPr>
+      <w:r>
+        <w:t xml:space="preserve">Mayumi </w:t>
+      </w:r>
+      <w:proofErr w:type="spellStart"/>
+      <w:r>
+        <w:t>Edling</w:t>
+      </w:r>
+      <w:proofErr w:type="spellEnd"/>
+    </w:p>
+    <w:p>
+      <w:pPr>
+        <w:pStyle w:val="NoSpacing"/>
+      </w:pPr>
+      <w:r>
         <w:t>Patrick LeBlanc</w:t>
       </w:r>
     </w:p>
@@ -62,9 +102,21 @@
       <w:r>
         <w:t>Angela Henderson</w:t>
       </w:r>
-    </w:p>
-    <w:p>
-      <w:r>
+      <w:r>
+        <w:t>, PhD</w:t>
+      </w:r>
+    </w:p>
+    <w:p>
+      <w:pPr>
+        <w:pStyle w:val="NoSpacing"/>
+      </w:pPr>
+      <w:r>
+        <w:t>Thomas Hunt</w:t>
+      </w:r>
+    </w:p>
+    <w:p>
+      <w:r>
+        <w:lastRenderedPageBreak/>
         <w:br w:type="page"/>
       </w:r>
     </w:p>
@@ -154,8 +206,6 @@
       </w:r>
     </w:p>
     <w:p>
-      <w:bookmarkStart w:id="0" w:name="_GoBack"/>
-      <w:bookmarkEnd w:id="0"/>
       <w:r>
         <w:br w:type="page"/>
       </w:r>
@@ -3303,7 +3353,7 @@
 </file>
 
 <file path=customXml/itemProps1.xml><?xml version="1.0" encoding="utf-8"?>
-<ds:datastoreItem xmlns:ds="http://schemas.openxmlformats.org/officeDocument/2006/customXml" ds:itemID="{8E00E29C-E280-4B53-803A-6AB14DAC718B}">
+<ds:datastoreItem xmlns:ds="http://schemas.openxmlformats.org/officeDocument/2006/customXml" ds:itemID="{5FF3E172-6C80-4A5F-AAA9-B61EC5C6F5F7}">
   <ds:schemaRefs>
     <ds:schemaRef ds:uri="http://schemas.openxmlformats.org/officeDocument/2006/bibliography"/>
   </ds:schemaRefs>

</xml_diff>